<commit_message>
started script fro screen cast
</commit_message>
<xml_diff>
--- a/Documents/Screen-Cast  Script.docx
+++ b/Documents/Screen-Cast  Script.docx
@@ -3,6 +3,164 @@
 <w:document xmlns:wpc="http://schemas.microsoft.com/office/word/2010/wordprocessingCanvas" xmlns:cx="http://schemas.microsoft.com/office/drawing/2014/chartex" xmlns:cx1="http://schemas.microsoft.com/office/drawing/2015/9/8/chartex" xmlns:cx2="http://schemas.microsoft.com/office/drawing/2015/10/21/chartex" xmlns:cx3="http://schemas.microsoft.com/office/drawing/2016/5/9/chartex" xmlns:cx4="http://schemas.microsoft.com/office/drawing/2016/5/10/chartex" xmlns:cx5="http://schemas.microsoft.com/office/drawing/2016/5/11/chartex" xmlns:mc="http://schemas.openxmlformats.org/markup-compatibility/2006" xmlns:o="urn:schemas-microsoft-com:office:office" xmlns:r="http://schemas.openxmlformats.org/officeDocument/2006/relationships" xmlns:m="http://schemas.openxmlformats.org/officeDocument/2006/math" xmlns:v="urn:schemas-microsoft-com:vml" xmlns:wp14="http://schemas.microsoft.com/office/word/2010/wordprocessingDrawing" xmlns:wp="http://schemas.openxmlformats.org/drawingml/2006/wordprocessingDrawing" xmlns:w10="urn:schemas-microsoft-com:office:word" xmlns:w="http://schemas.openxmlformats.org/wordprocessingml/2006/main" xmlns:w14="http://schemas.microsoft.com/office/word/2010/wordml" xmlns:w15="http://schemas.microsoft.com/office/word/2012/wordml" xmlns:w16se="http://schemas.microsoft.com/office/word/2015/wordml/symex" xmlns:wpg="http://schemas.microsoft.com/office/word/2010/wordprocessingGroup" xmlns:wpi="http://schemas.microsoft.com/office/word/2010/wordprocessingInk" xmlns:wne="http://schemas.microsoft.com/office/word/2006/wordml" xmlns:wps="http://schemas.microsoft.com/office/word/2010/wordprocessingShape" mc:Ignorable="w14 w15 w16se wp14">
   <w:body>
     <w:p>
+      <w:pPr>
+        <w:rPr>
+          <w:lang w:val="en-US"/>
+        </w:rPr>
+      </w:pPr>
+      <w:r>
+        <w:rPr>
+          <w:lang w:val="en-US"/>
+        </w:rPr>
+        <w:t>Main Menu</w:t>
+      </w:r>
+    </w:p>
+    <w:p>
+      <w:pPr>
+        <w:rPr>
+          <w:lang w:val="en-US"/>
+        </w:rPr>
+      </w:pPr>
+      <w:r>
+        <w:rPr>
+          <w:lang w:val="en-US"/>
+        </w:rPr>
+        <w:t xml:space="preserve">Hello our game is called Guilds of Triumph, </w:t>
+      </w:r>
+      <w:r>
+        <w:rPr>
+          <w:lang w:val="en-US"/>
+        </w:rPr>
+        <w:t>the</w:t>
+      </w:r>
+      <w:r>
+        <w:rPr>
+          <w:lang w:val="en-US"/>
+        </w:rPr>
+        <w:t xml:space="preserve"> game is medical themes and it has aspects of Uno and Heartstone</w:t>
+      </w:r>
+      <w:r>
+        <w:rPr>
+          <w:lang w:val="en-US"/>
+        </w:rPr>
+        <w:t xml:space="preserve">. </w:t>
+      </w:r>
+      <w:r>
+        <w:rPr>
+          <w:lang w:val="en-US"/>
+        </w:rPr>
+        <w:t xml:space="preserve">You can load the </w:t>
+      </w:r>
+      <w:r>
+        <w:rPr>
+          <w:lang w:val="en-US"/>
+        </w:rPr>
+        <w:t>main menu by double clicking on the main_Menu Scene and clicking on the play button at the top of the screen.</w:t>
+      </w:r>
+      <w:r>
+        <w:rPr>
+          <w:lang w:val="en-US"/>
+        </w:rPr>
+        <w:t xml:space="preserve"> The </w:t>
+      </w:r>
+      <w:r>
+        <w:rPr>
+          <w:lang w:val="en-US"/>
+        </w:rPr>
+        <w:t>game has four</w:t>
+      </w:r>
+      <w:r>
+        <w:rPr>
+          <w:lang w:val="en-US"/>
+        </w:rPr>
+        <w:t xml:space="preserve"> different </w:t>
+      </w:r>
+      <w:r>
+        <w:rPr>
+          <w:lang w:val="en-US"/>
+        </w:rPr>
+        <w:t>guilds</w:t>
+      </w:r>
+      <w:r>
+        <w:rPr>
+          <w:lang w:val="en-US"/>
+        </w:rPr>
+        <w:t xml:space="preserve">, one for each player. Each guild has a distinguish colour, </w:t>
+      </w:r>
+      <w:r>
+        <w:rPr>
+          <w:lang w:val="en-US"/>
+        </w:rPr>
+        <w:t>this is so the player can easily distingue which guild the card belongs to.</w:t>
+      </w:r>
+    </w:p>
+    <w:p>
+      <w:pPr>
+        <w:rPr>
+          <w:lang w:val="en-US"/>
+        </w:rPr>
+      </w:pPr>
+      <w:r>
+        <w:rPr>
+          <w:lang w:val="en-US"/>
+        </w:rPr>
+        <w:t>Once the game has loaded you will be able to see the gam</w:t>
+      </w:r>
+      <w:r>
+        <w:rPr>
+          <w:lang w:val="en-US"/>
+        </w:rPr>
+        <w:t>es m</w:t>
+      </w:r>
+      <w:r>
+        <w:rPr>
+          <w:lang w:val="en-US"/>
+        </w:rPr>
+        <w:t>ain menu</w:t>
+      </w:r>
+      <w:r>
+        <w:rPr>
+          <w:lang w:val="en-US"/>
+        </w:rPr>
+        <w:t xml:space="preserve">. On the left side, you can see some decretive example card design. As you can see, the cards are different colors, </w:t>
+      </w:r>
+      <w:r>
+        <w:rPr>
+          <w:lang w:val="en-US"/>
+        </w:rPr>
+        <w:t>and have different</w:t>
+      </w:r>
+      <w:r>
+        <w:rPr>
+          <w:lang w:val="en-US"/>
+        </w:rPr>
+        <w:t xml:space="preserve"> designs</w:t>
+      </w:r>
+      <w:r>
+        <w:rPr>
+          <w:lang w:val="en-US"/>
+        </w:rPr>
+        <w:t xml:space="preserve"> and different attributes. Each guild has 10 numbered cards and X special cards, these special cards have certain attributes that provide the player with strategic advantages if they get lucky.</w:t>
+      </w:r>
+    </w:p>
+    <w:p>
+      <w:pPr>
+        <w:rPr>
+          <w:lang w:val="en-US"/>
+        </w:rPr>
+      </w:pPr>
+      <w:r>
+        <w:rPr>
+          <w:lang w:val="en-US"/>
+        </w:rPr>
+        <w:t xml:space="preserve">On the right side of the main menu, we find buttons that will take you to their scenes. There is Single player, Multiplayer, Help, Settings and exit. </w:t>
+      </w:r>
+      <w:r>
+        <w:rPr>
+          <w:lang w:val="en-US"/>
+        </w:rPr>
+        <w:t xml:space="preserve">And above these buttons we fin the game logo and game name. </w:t>
+      </w:r>
       <w:bookmarkStart w:id="0" w:name="_GoBack"/>
       <w:bookmarkEnd w:id="0"/>
     </w:p>

</xml_diff>

<commit_message>
Screen Cast is done
</commit_message>
<xml_diff>
--- a/Documents/Screen-Cast  Script.docx
+++ b/Documents/Screen-Cast  Script.docx
@@ -25,7 +25,25 @@
         <w:rPr>
           <w:lang w:val="en-US"/>
         </w:rPr>
-        <w:t xml:space="preserve">Hello my name is Dehul I and in group 4, </w:t>
+        <w:t>Hello my name is Dehul</w:t>
+      </w:r>
+      <w:r>
+        <w:rPr>
+          <w:lang w:val="en-US"/>
+        </w:rPr>
+        <w:t xml:space="preserve"> </w:t>
+      </w:r>
+      <w:r>
+        <w:rPr>
+          <w:lang w:val="en-US"/>
+        </w:rPr>
+        <w:t>Shingadia</w:t>
+      </w:r>
+      <w:r>
+        <w:rPr>
+          <w:lang w:val="en-US"/>
+        </w:rPr>
+        <w:t xml:space="preserve"> I and in group 4, </w:t>
       </w:r>
       <w:r>
         <w:rPr>
@@ -87,8 +105,6 @@
         </w:rPr>
         <w:t xml:space="preserve"> in the project panel in the scenes folder</w:t>
       </w:r>
-      <w:bookmarkStart w:id="0" w:name="_GoBack"/>
-      <w:bookmarkEnd w:id="0"/>
       <w:r>
         <w:rPr>
           <w:lang w:val="en-US"/>
@@ -302,6 +318,66 @@
           <w:lang w:val="en-US"/>
         </w:rPr>
       </w:pPr>
+      <w:r>
+        <w:rPr>
+          <w:lang w:val="en-US"/>
+        </w:rPr>
+        <w:t xml:space="preserve">By clicking on the Help button the game will take </w:t>
+      </w:r>
+      <w:r>
+        <w:rPr>
+          <w:lang w:val="en-US"/>
+        </w:rPr>
+        <w:t xml:space="preserve">the player </w:t>
+      </w:r>
+      <w:r>
+        <w:rPr>
+          <w:lang w:val="en-US"/>
+        </w:rPr>
+        <w:t xml:space="preserve">to the help page where </w:t>
+      </w:r>
+      <w:r>
+        <w:rPr>
+          <w:lang w:val="en-US"/>
+        </w:rPr>
+        <w:t>the rules of t</w:t>
+      </w:r>
+      <w:r>
+        <w:rPr>
+          <w:lang w:val="en-US"/>
+        </w:rPr>
+        <w:t>he game</w:t>
+      </w:r>
+      <w:r>
+        <w:rPr>
+          <w:lang w:val="en-US"/>
+        </w:rPr>
+        <w:t xml:space="preserve"> are listed</w:t>
+      </w:r>
+      <w:r>
+        <w:rPr>
+          <w:lang w:val="en-US"/>
+        </w:rPr>
+        <w:t xml:space="preserve"> and an email address where players can find out more information.</w:t>
+      </w:r>
+      <w:r>
+        <w:rPr>
+          <w:lang w:val="en-US"/>
+        </w:rPr>
+        <w:t xml:space="preserve"> Pressing the back to Main Menu button will take </w:t>
+      </w:r>
+      <w:r>
+        <w:rPr>
+          <w:lang w:val="en-US"/>
+        </w:rPr>
+        <w:t>the player</w:t>
+      </w:r>
+      <w:r>
+        <w:rPr>
+          <w:lang w:val="en-US"/>
+        </w:rPr>
+        <w:t xml:space="preserve"> back to the main menu.</w:t>
+      </w:r>
     </w:p>
     <w:p>
       <w:pPr>
@@ -313,61 +389,25 @@
         <w:rPr>
           <w:lang w:val="en-US"/>
         </w:rPr>
-        <w:t xml:space="preserve">By clicking on the Help button the game will take </w:t>
-      </w:r>
-      <w:r>
-        <w:rPr>
-          <w:lang w:val="en-US"/>
-        </w:rPr>
-        <w:t xml:space="preserve">the player </w:t>
-      </w:r>
-      <w:r>
-        <w:rPr>
-          <w:lang w:val="en-US"/>
-        </w:rPr>
-        <w:t xml:space="preserve">to the help page where </w:t>
-      </w:r>
-      <w:r>
-        <w:rPr>
-          <w:lang w:val="en-US"/>
-        </w:rPr>
-        <w:t>the rules of t</w:t>
-      </w:r>
-      <w:r>
-        <w:rPr>
-          <w:lang w:val="en-US"/>
-        </w:rPr>
-        <w:t>he game</w:t>
-      </w:r>
-      <w:r>
-        <w:rPr>
-          <w:lang w:val="en-US"/>
-        </w:rPr>
-        <w:t xml:space="preserve"> are listed</w:t>
-      </w:r>
-      <w:r>
-        <w:rPr>
-          <w:lang w:val="en-US"/>
-        </w:rPr>
-        <w:t xml:space="preserve"> and an email address where players can find out more information.</w:t>
-      </w:r>
-      <w:r>
-        <w:rPr>
-          <w:lang w:val="en-US"/>
-        </w:rPr>
-        <w:t xml:space="preserve"> Pressing the back to Main Menu button will take </w:t>
-      </w:r>
-      <w:r>
-        <w:rPr>
-          <w:lang w:val="en-US"/>
-        </w:rPr>
-        <w:t>the player</w:t>
-      </w:r>
-      <w:r>
-        <w:rPr>
-          <w:lang w:val="en-US"/>
-        </w:rPr>
-        <w:t xml:space="preserve"> back to the main menu.</w:t>
+        <w:t>Clicking on the setting button will take the player to the settings page.</w:t>
+      </w:r>
+      <w:r>
+        <w:rPr>
+          <w:lang w:val="en-US"/>
+        </w:rPr>
+        <w:t xml:space="preserve"> Here the player will be able to mute the sound, play their preferred type of music and select their favorite background.</w:t>
+      </w:r>
+      <w:r>
+        <w:rPr>
+          <w:lang w:val="en-US"/>
+        </w:rPr>
+        <w:t xml:space="preserve"> </w:t>
+      </w:r>
+      <w:r>
+        <w:rPr>
+          <w:lang w:val="en-US"/>
+        </w:rPr>
+        <w:t>Pressing the back to Main Menu button will take the player back to the main menu.</w:t>
       </w:r>
     </w:p>
     <w:p>
@@ -376,6 +416,8 @@
           <w:lang w:val="en-US"/>
         </w:rPr>
       </w:pPr>
+      <w:bookmarkStart w:id="0" w:name="_GoBack"/>
+      <w:bookmarkEnd w:id="0"/>
       <w:r>
         <w:rPr>
           <w:lang w:val="en-US"/>
@@ -424,11 +466,19 @@
         </w:rPr>
         <w:t xml:space="preserve">, they can pick a card or play a card. due to the game being in very early Alpha stages, not </w:t>
       </w:r>
-      <w:r>
-        <w:rPr>
-          <w:lang w:val="en-US"/>
-        </w:rPr>
-        <w:t>all of these features are completed or implemented just yet.</w:t>
+      <w:proofErr w:type="gramStart"/>
+      <w:r>
+        <w:rPr>
+          <w:lang w:val="en-US"/>
+        </w:rPr>
+        <w:t>all of these</w:t>
+      </w:r>
+      <w:proofErr w:type="gramEnd"/>
+      <w:r>
+        <w:rPr>
+          <w:lang w:val="en-US"/>
+        </w:rPr>
+        <w:t xml:space="preserve"> features are completed or implemented just yet.</w:t>
       </w:r>
     </w:p>
     <w:p>
@@ -465,7 +515,21 @@
         <w:rPr>
           <w:lang w:val="en-US"/>
         </w:rPr>
-        <w:t xml:space="preserve"> with the ability to pick a card and end their turn.  The player does not have the ability to place a card just yet but this will available in the Minimal viable product alongside many other improvements</w:t>
+        <w:t xml:space="preserve"> with the ability to pick a card and end their turn.  The player does not </w:t>
+      </w:r>
+      <w:proofErr w:type="gramStart"/>
+      <w:r>
+        <w:rPr>
+          <w:lang w:val="en-US"/>
+        </w:rPr>
+        <w:t>have the ability to</w:t>
+      </w:r>
+      <w:proofErr w:type="gramEnd"/>
+      <w:r>
+        <w:rPr>
+          <w:lang w:val="en-US"/>
+        </w:rPr>
+        <w:t xml:space="preserve"> place a card just yet but this will available in the Minimal viable product alongside many other improvements</w:t>
       </w:r>
       <w:r>
         <w:rPr>

</xml_diff>